<commit_message>
final manual del programador
fianal documentos
</commit_message>
<xml_diff>
--- a/DOCUMENTACIÓN/Manual del Programador.docx
+++ b/DOCUMENTACIÓN/Manual del Programador.docx
@@ -1298,8 +1298,6 @@
       <w:r>
         <w:br w:type="page"/>
       </w:r>
-      <w:bookmarkStart w:id="0" w:name="_GoBack"/>
-      <w:bookmarkEnd w:id="0"/>
     </w:p>
     <w:p/>
     <w:p/>
@@ -1321,7 +1319,617 @@
         <w:tabs>
           <w:tab w:val="left" w:pos="3090"/>
         </w:tabs>
-      </w:pPr>
+        <w:rPr>
+          <w:b/>
+          <w:color w:val="C00000"/>
+          <w:sz w:val="32"/>
+        </w:rPr>
+      </w:pPr>
+      <w:r>
+        <w:rPr>
+          <w:b/>
+          <w:color w:val="C00000"/>
+          <w:sz w:val="32"/>
+        </w:rPr>
+        <w:t xml:space="preserve">      </w:t>
+      </w:r>
+      <w:r>
+        <w:rPr>
+          <w:b/>
+          <w:color w:val="C00000"/>
+          <w:sz w:val="32"/>
+        </w:rPr>
+        <w:t xml:space="preserve">   ¿Empezaremos preguntándonos que es androide estudio?</w:t>
+      </w:r>
+    </w:p>
+    <w:p>
+      <w:pPr>
+        <w:tabs>
+          <w:tab w:val="left" w:pos="3090"/>
+        </w:tabs>
+        <w:rPr>
+          <w:b/>
+          <w:color w:val="C00000"/>
+          <w:sz w:val="32"/>
+        </w:rPr>
+      </w:pPr>
+    </w:p>
+    <w:p>
+      <w:pPr>
+        <w:tabs>
+          <w:tab w:val="left" w:pos="3090"/>
+        </w:tabs>
+        <w:ind w:left="708"/>
+        <w:rPr>
+          <w:color w:val="002060"/>
+        </w:rPr>
+      </w:pPr>
+      <w:r>
+        <w:rPr>
+          <w:color w:val="002060"/>
+        </w:rPr>
+        <w:t>Android Studio es el nuevo IDE (</w:t>
+      </w:r>
+      <w:proofErr w:type="spellStart"/>
+      <w:r>
+        <w:rPr>
+          <w:color w:val="002060"/>
+        </w:rPr>
+        <w:t>Integrated</w:t>
+      </w:r>
+      <w:proofErr w:type="spellEnd"/>
+      <w:r>
+        <w:rPr>
+          <w:color w:val="002060"/>
+        </w:rPr>
+        <w:t xml:space="preserve"> </w:t>
+      </w:r>
+      <w:proofErr w:type="spellStart"/>
+      <w:r>
+        <w:rPr>
+          <w:color w:val="002060"/>
+        </w:rPr>
+        <w:t>Development</w:t>
+      </w:r>
+      <w:proofErr w:type="spellEnd"/>
+      <w:r>
+        <w:rPr>
+          <w:color w:val="002060"/>
+        </w:rPr>
+        <w:t xml:space="preserve"> </w:t>
+      </w:r>
+      <w:proofErr w:type="spellStart"/>
+      <w:r>
+        <w:rPr>
+          <w:color w:val="002060"/>
+        </w:rPr>
+        <w:t>Environment</w:t>
+      </w:r>
+      <w:proofErr w:type="spellEnd"/>
+      <w:r>
+        <w:rPr>
+          <w:color w:val="002060"/>
+        </w:rPr>
+        <w:t xml:space="preserve"> - Entorno de Desarrollo Integrado) que Google ha puesto a disposición de los desarrolladores de Android de forma gratuita. Android Studio se basa en </w:t>
+      </w:r>
+      <w:proofErr w:type="spellStart"/>
+      <w:r>
+        <w:rPr>
+          <w:color w:val="002060"/>
+        </w:rPr>
+        <w:fldChar w:fldCharType="begin"/>
+      </w:r>
+      <w:r>
+        <w:rPr>
+          <w:color w:val="002060"/>
+        </w:rPr>
+        <w:instrText xml:space="preserve"> HYPERLINK "http://www.jetbrains.com/idea/" \t "_blank" </w:instrText>
+      </w:r>
+      <w:r>
+        <w:rPr>
+          <w:color w:val="002060"/>
+        </w:rPr>
+        <w:fldChar w:fldCharType="separate"/>
+      </w:r>
+      <w:r>
+        <w:rPr>
+          <w:rStyle w:val="Hipervnculo"/>
+          <w:color w:val="002060"/>
+        </w:rPr>
+        <w:t>IntelliJ</w:t>
+      </w:r>
+      <w:proofErr w:type="spellEnd"/>
+      <w:r>
+        <w:rPr>
+          <w:rStyle w:val="Hipervnculo"/>
+          <w:color w:val="002060"/>
+        </w:rPr>
+        <w:t xml:space="preserve"> IDEA,</w:t>
+      </w:r>
+      <w:r>
+        <w:rPr>
+          <w:color w:val="002060"/>
+        </w:rPr>
+        <w:fldChar w:fldCharType="end"/>
+      </w:r>
+      <w:r>
+        <w:rPr>
+          <w:color w:val="002060"/>
+        </w:rPr>
+        <w:t xml:space="preserve"> un IDE que también nos ofrece un buen entorno de desarrollo Android. En este tutorial mostraremos como crear un nuevo proyecto Android y </w:t>
+      </w:r>
+      <w:r>
+        <w:rPr>
+          <w:color w:val="002060"/>
+        </w:rPr>
+        <w:t>cómo</w:t>
+      </w:r>
+      <w:r>
+        <w:rPr>
+          <w:color w:val="002060"/>
+        </w:rPr>
+        <w:t xml:space="preserve"> sacar partido a las características que Android Studio nos ofrece.</w:t>
+      </w:r>
+    </w:p>
+    <w:p>
+      <w:pPr>
+        <w:tabs>
+          <w:tab w:val="left" w:pos="3090"/>
+        </w:tabs>
+        <w:ind w:left="708"/>
+        <w:rPr>
+          <w:b/>
+        </w:rPr>
+      </w:pPr>
+      <w:r>
+        <w:rPr>
+          <w:b/>
+          <w:color w:val="C00000"/>
+          <w:sz w:val="28"/>
+        </w:rPr>
+        <w:t>¿Qué es SDK?</w:t>
+      </w:r>
+    </w:p>
+    <w:p>
+      <w:pPr>
+        <w:tabs>
+          <w:tab w:val="left" w:pos="3090"/>
+        </w:tabs>
+        <w:ind w:left="708"/>
+        <w:rPr>
+          <w:b/>
+        </w:rPr>
+      </w:pPr>
+      <w:r>
+        <w:rPr>
+          <w:color w:val="002060"/>
+        </w:rPr>
+        <w:t>Un </w:t>
+      </w:r>
+      <w:r>
+        <w:rPr>
+          <w:bCs/>
+          <w:color w:val="002060"/>
+        </w:rPr>
+        <w:t>kit de desarrollo de software</w:t>
+      </w:r>
+      <w:r>
+        <w:rPr>
+          <w:color w:val="002060"/>
+        </w:rPr>
+        <w:t> o </w:t>
+      </w:r>
+      <w:r>
+        <w:rPr>
+          <w:bCs/>
+          <w:color w:val="002060"/>
+        </w:rPr>
+        <w:t>SDK</w:t>
+      </w:r>
+      <w:r>
+        <w:rPr>
+          <w:color w:val="002060"/>
+        </w:rPr>
+        <w:t> (siglas en inglés de </w:t>
+      </w:r>
+      <w:r>
+        <w:rPr>
+          <w:iCs/>
+          <w:color w:val="002060"/>
+        </w:rPr>
+        <w:t xml:space="preserve">software </w:t>
+      </w:r>
+      <w:proofErr w:type="spellStart"/>
+      <w:r>
+        <w:rPr>
+          <w:iCs/>
+          <w:color w:val="002060"/>
+        </w:rPr>
+        <w:t>development</w:t>
+      </w:r>
+      <w:proofErr w:type="spellEnd"/>
+      <w:r>
+        <w:rPr>
+          <w:iCs/>
+          <w:color w:val="002060"/>
+        </w:rPr>
+        <w:t xml:space="preserve"> kit</w:t>
+      </w:r>
+      <w:r>
+        <w:rPr>
+          <w:color w:val="002060"/>
+        </w:rPr>
+        <w:t>) es generalmente un conjunto de herramientas de </w:t>
+      </w:r>
+      <w:hyperlink r:id="rId12" w:tooltip="Desarrollo de software" w:history="1">
+        <w:r>
+          <w:rPr>
+            <w:rStyle w:val="Hipervnculo"/>
+            <w:color w:val="002060"/>
+            <w:u w:val="none"/>
+          </w:rPr>
+          <w:t>desarrollo de software</w:t>
+        </w:r>
+      </w:hyperlink>
+      <w:r>
+        <w:rPr>
+          <w:color w:val="002060"/>
+        </w:rPr>
+        <w:t> que le permite al </w:t>
+      </w:r>
+      <w:hyperlink r:id="rId13" w:tooltip="Programador" w:history="1">
+        <w:r>
+          <w:rPr>
+            <w:rStyle w:val="Hipervnculo"/>
+            <w:color w:val="002060"/>
+            <w:u w:val="none"/>
+          </w:rPr>
+          <w:t>programador</w:t>
+        </w:r>
+      </w:hyperlink>
+      <w:r>
+        <w:rPr>
+          <w:color w:val="002060"/>
+        </w:rPr>
+        <w:t> o </w:t>
+      </w:r>
+      <w:hyperlink r:id="rId14" w:tooltip="Desarrollador de software" w:history="1">
+        <w:r>
+          <w:rPr>
+            <w:rStyle w:val="Hipervnculo"/>
+            <w:color w:val="002060"/>
+            <w:u w:val="none"/>
+          </w:rPr>
+          <w:t>desarrollador de software</w:t>
+        </w:r>
+      </w:hyperlink>
+      <w:r>
+        <w:rPr>
+          <w:color w:val="002060"/>
+        </w:rPr>
+        <w:t> crear </w:t>
+      </w:r>
+      <w:hyperlink r:id="rId15" w:tooltip="Aplicación (informática)" w:history="1">
+        <w:r>
+          <w:rPr>
+            <w:rStyle w:val="Hipervnculo"/>
+            <w:color w:val="002060"/>
+            <w:u w:val="none"/>
+          </w:rPr>
+          <w:t>aplicaciones</w:t>
+        </w:r>
+      </w:hyperlink>
+      <w:r>
+        <w:rPr>
+          <w:color w:val="002060"/>
+        </w:rPr>
+        <w:t> para un sistema concreto, por ejemplo ciertos paquetes de </w:t>
+      </w:r>
+      <w:hyperlink r:id="rId16" w:tooltip="Software" w:history="1">
+        <w:r>
+          <w:rPr>
+            <w:rStyle w:val="Hipervnculo"/>
+            <w:color w:val="002060"/>
+            <w:u w:val="none"/>
+          </w:rPr>
+          <w:t>software</w:t>
+        </w:r>
+      </w:hyperlink>
+      <w:r>
+        <w:rPr>
+          <w:color w:val="002060"/>
+        </w:rPr>
+        <w:t>, </w:t>
+      </w:r>
+      <w:hyperlink r:id="rId17" w:tooltip="Framework" w:history="1">
+        <w:proofErr w:type="spellStart"/>
+        <w:r>
+          <w:rPr>
+            <w:rStyle w:val="Hipervnculo"/>
+            <w:iCs/>
+            <w:color w:val="002060"/>
+            <w:u w:val="none"/>
+          </w:rPr>
+          <w:t>frameworks</w:t>
+        </w:r>
+        <w:proofErr w:type="spellEnd"/>
+      </w:hyperlink>
+      <w:r>
+        <w:rPr>
+          <w:color w:val="002060"/>
+        </w:rPr>
+        <w:t>, plataformas de hardware, computadoras, </w:t>
+      </w:r>
+      <w:hyperlink r:id="rId18" w:tooltip="Videoconsola" w:history="1">
+        <w:r>
+          <w:rPr>
+            <w:rStyle w:val="Hipervnculo"/>
+            <w:color w:val="002060"/>
+            <w:u w:val="none"/>
+          </w:rPr>
+          <w:t>videoconsolas</w:t>
+        </w:r>
+      </w:hyperlink>
+      <w:r>
+        <w:rPr>
+          <w:color w:val="002060"/>
+        </w:rPr>
+        <w:t>, </w:t>
+      </w:r>
+      <w:hyperlink r:id="rId19" w:tooltip="Sistemas operativos" w:history="1">
+        <w:r>
+          <w:rPr>
+            <w:rStyle w:val="Hipervnculo"/>
+            <w:color w:val="002060"/>
+            <w:u w:val="none"/>
+          </w:rPr>
+          <w:t>sistemas operativos</w:t>
+        </w:r>
+      </w:hyperlink>
+      <w:r>
+        <w:rPr>
+          <w:color w:val="002060"/>
+        </w:rPr>
+        <w:t>, etcétera</w:t>
+      </w:r>
+      <w:r>
+        <w:rPr>
+          <w:b/>
+        </w:rPr>
+        <w:t>.</w:t>
+      </w:r>
+    </w:p>
+    <w:p>
+      <w:pPr>
+        <w:tabs>
+          <w:tab w:val="left" w:pos="3090"/>
+        </w:tabs>
+        <w:ind w:left="708"/>
+        <w:rPr>
+          <w:rStyle w:val="Hipervnculo"/>
+          <w:color w:val="002060"/>
+          <w:u w:val="none"/>
+        </w:rPr>
+      </w:pPr>
+      <w:r>
+        <w:rPr>
+          <w:color w:val="002060"/>
+        </w:rPr>
+        <w:t xml:space="preserve">Para poder descargarlo Android Studio nos </w:t>
+      </w:r>
+    </w:p>
+    <w:p>
+      <w:pPr>
+        <w:tabs>
+          <w:tab w:val="left" w:pos="3090"/>
+        </w:tabs>
+        <w:ind w:left="708"/>
+        <w:rPr>
+          <w:rStyle w:val="Hipervnculo"/>
+          <w:color w:val="002060"/>
+          <w:u w:val="none"/>
+        </w:rPr>
+      </w:pPr>
+      <w:r>
+        <w:rPr>
+          <w:rStyle w:val="Hipervnculo"/>
+          <w:color w:val="002060"/>
+          <w:u w:val="none"/>
+        </w:rPr>
+        <w:t> </w:t>
+      </w:r>
+      <w:hyperlink r:id="rId20" w:tgtFrame="_blank" w:history="1">
+        <w:r>
+          <w:rPr>
+            <w:rStyle w:val="Hipervnculo"/>
+            <w:color w:val="002060"/>
+            <w:u w:val="none"/>
+          </w:rPr>
+          <w:t>http://developers.android.com</w:t>
+        </w:r>
+      </w:hyperlink>
+    </w:p>
+    <w:p>
+      <w:pPr>
+        <w:tabs>
+          <w:tab w:val="left" w:pos="3090"/>
+        </w:tabs>
+        <w:ind w:left="708"/>
+        <w:rPr>
+          <w:rStyle w:val="Hipervnculo"/>
+          <w:color w:val="002060"/>
+          <w:u w:val="none"/>
+        </w:rPr>
+      </w:pPr>
+      <w:r>
+        <w:rPr>
+          <w:rStyle w:val="Hipervnculo"/>
+          <w:b/>
+          <w:bCs/>
+          <w:color w:val="002060"/>
+          <w:u w:val="none"/>
+        </w:rPr>
+        <w:t> </w:t>
+      </w:r>
+      <w:r>
+        <w:rPr>
+          <w:rStyle w:val="Hipervnculo"/>
+          <w:color w:val="002060"/>
+          <w:u w:val="none"/>
+        </w:rPr>
+        <w:t xml:space="preserve"> Verán en los textos de la parte inferior, un vínculo que dice </w:t>
+      </w:r>
+      <w:r>
+        <w:rPr>
+          <w:rStyle w:val="Hipervnculo"/>
+          <w:b/>
+          <w:bCs/>
+          <w:color w:val="002060"/>
+          <w:u w:val="none"/>
+        </w:rPr>
+        <w:t>"</w:t>
+      </w:r>
+      <w:proofErr w:type="spellStart"/>
+      <w:r>
+        <w:rPr>
+          <w:rStyle w:val="Hipervnculo"/>
+          <w:b/>
+          <w:bCs/>
+          <w:color w:val="002060"/>
+          <w:u w:val="none"/>
+        </w:rPr>
+        <w:t>Get</w:t>
+      </w:r>
+      <w:proofErr w:type="spellEnd"/>
+      <w:r>
+        <w:rPr>
+          <w:rStyle w:val="Hipervnculo"/>
+          <w:b/>
+          <w:bCs/>
+          <w:color w:val="002060"/>
+          <w:u w:val="none"/>
+        </w:rPr>
+        <w:t xml:space="preserve"> </w:t>
+      </w:r>
+      <w:proofErr w:type="spellStart"/>
+      <w:r>
+        <w:rPr>
+          <w:rStyle w:val="Hipervnculo"/>
+          <w:b/>
+          <w:bCs/>
+          <w:color w:val="002060"/>
+          <w:u w:val="none"/>
+        </w:rPr>
+        <w:t>the</w:t>
+      </w:r>
+      <w:proofErr w:type="spellEnd"/>
+      <w:r>
+        <w:rPr>
+          <w:rStyle w:val="Hipervnculo"/>
+          <w:b/>
+          <w:bCs/>
+          <w:color w:val="002060"/>
+          <w:u w:val="none"/>
+        </w:rPr>
+        <w:t xml:space="preserve"> SDK"</w:t>
+      </w:r>
+      <w:r>
+        <w:rPr>
+          <w:rStyle w:val="Hipervnculo"/>
+          <w:color w:val="002060"/>
+          <w:u w:val="none"/>
+        </w:rPr>
+        <w:t>. Hacemos clic ahí para descargar:</w:t>
+      </w:r>
+    </w:p>
+    <w:p>
+      <w:pPr>
+        <w:tabs>
+          <w:tab w:val="left" w:pos="3090"/>
+        </w:tabs>
+        <w:ind w:left="708"/>
+        <w:rPr>
+          <w:rStyle w:val="Hipervnculo"/>
+          <w:color w:val="002060"/>
+          <w:u w:val="none"/>
+        </w:rPr>
+      </w:pPr>
+    </w:p>
+    <w:p>
+      <w:pPr>
+        <w:tabs>
+          <w:tab w:val="left" w:pos="3090"/>
+        </w:tabs>
+        <w:ind w:left="708"/>
+        <w:rPr>
+          <w:b/>
+          <w:color w:val="C00000"/>
+          <w:sz w:val="32"/>
+        </w:rPr>
+      </w:pPr>
+      <w:r>
+        <w:rPr>
+          <w:rFonts w:ascii="Arial" w:hAnsi="Arial" w:cs="Arial"/>
+          <w:noProof/>
+          <w:color w:val="000000" w:themeColor="text1"/>
+          <w:sz w:val="18"/>
+          <w:szCs w:val="18"/>
+          <w:lang w:eastAsia="es-ES"/>
+        </w:rPr>
+        <w:drawing>
+          <wp:inline distT="0" distB="0" distL="0" distR="0" wp14:anchorId="79D100C8" wp14:editId="6217EE11">
+            <wp:extent cx="5396345" cy="2459979"/>
+            <wp:effectExtent l="0" t="0" r="0" b="0"/>
+            <wp:docPr id="1" name="0 Imagen"/>
+            <wp:cNvGraphicFramePr>
+              <a:graphicFrameLocks xmlns:a="http://schemas.openxmlformats.org/drawingml/2006/main" noChangeAspect="1"/>
+            </wp:cNvGraphicFramePr>
+            <a:graphic xmlns:a="http://schemas.openxmlformats.org/drawingml/2006/main">
+              <a:graphicData uri="http://schemas.openxmlformats.org/drawingml/2006/picture">
+                <pic:pic xmlns:pic="http://schemas.openxmlformats.org/drawingml/2006/picture">
+                  <pic:nvPicPr>
+                    <pic:cNvPr id="0" name="34CD6FD.tmp"/>
+                    <pic:cNvPicPr/>
+                  </pic:nvPicPr>
+                  <pic:blipFill>
+                    <a:blip r:embed="rId21" cstate="print">
+                      <a:extLst>
+                        <a:ext uri="{28A0092B-C50C-407E-A947-70E740481C1C}">
+                          <a14:useLocalDpi xmlns:a14="http://schemas.microsoft.com/office/drawing/2010/main" val="0"/>
+                        </a:ext>
+                      </a:extLst>
+                    </a:blip>
+                    <a:stretch>
+                      <a:fillRect/>
+                    </a:stretch>
+                  </pic:blipFill>
+                  <pic:spPr>
+                    <a:xfrm>
+                      <a:off x="0" y="0"/>
+                      <a:ext cx="5400040" cy="2461663"/>
+                    </a:xfrm>
+                    <a:prstGeom prst="rect">
+                      <a:avLst/>
+                    </a:prstGeom>
+                    <a:ln>
+                      <a:noFill/>
+                    </a:ln>
+                    <a:effectLst>
+                      <a:softEdge rad="112500"/>
+                    </a:effectLst>
+                  </pic:spPr>
+                </pic:pic>
+              </a:graphicData>
+            </a:graphic>
+          </wp:inline>
+        </w:drawing>
+      </w:r>
+      <w:r>
+        <w:rPr>
+          <w:b/>
+        </w:rPr>
+        <w:br w:type="page"/>
+      </w:r>
     </w:p>
     <w:p>
       <w:pPr>
@@ -1330,136 +1938,300 @@
           <w:lang w:eastAsia="es-ES"/>
         </w:rPr>
       </w:pPr>
-      <w:r>
-        <w:br w:type="page"/>
-      </w:r>
-    </w:p>
-    <w:p>
-      <w:pPr>
+    </w:p>
+    <w:p>
+      <w:pPr>
+        <w:tabs>
+          <w:tab w:val="left" w:pos="3090"/>
+        </w:tabs>
+      </w:pPr>
+    </w:p>
+    <w:p>
+      <w:pPr>
+        <w:tabs>
+          <w:tab w:val="left" w:pos="3090"/>
+        </w:tabs>
+      </w:pPr>
+    </w:p>
+    <w:p>
+      <w:pPr>
+        <w:tabs>
+          <w:tab w:val="left" w:pos="3090"/>
+        </w:tabs>
+      </w:pPr>
+    </w:p>
+    <w:p>
+      <w:pPr>
+        <w:tabs>
+          <w:tab w:val="left" w:pos="3090"/>
+        </w:tabs>
+      </w:pPr>
+    </w:p>
+    <w:p>
+      <w:pPr>
+        <w:tabs>
+          <w:tab w:val="left" w:pos="3090"/>
+        </w:tabs>
+      </w:pPr>
+      <w:r>
+        <w:t xml:space="preserve">   </w:t>
+      </w:r>
+      <w:r>
+        <w:tab/>
+      </w:r>
+    </w:p>
+    <w:p>
+      <w:pPr>
+        <w:tabs>
+          <w:tab w:val="left" w:pos="3090"/>
+        </w:tabs>
+      </w:pPr>
+      <w:r>
         <w:rPr>
           <w:noProof/>
           <w:lang w:eastAsia="es-ES"/>
         </w:rPr>
-      </w:pPr>
-    </w:p>
-    <w:p>
-      <w:pPr>
-        <w:tabs>
-          <w:tab w:val="left" w:pos="3090"/>
-        </w:tabs>
-      </w:pPr>
-    </w:p>
-    <w:p>
-      <w:pPr>
-        <w:tabs>
-          <w:tab w:val="left" w:pos="3090"/>
-        </w:tabs>
-      </w:pPr>
-    </w:p>
-    <w:p>
-      <w:pPr>
-        <w:tabs>
-          <w:tab w:val="left" w:pos="3090"/>
-        </w:tabs>
-      </w:pPr>
-    </w:p>
-    <w:p>
-      <w:pPr>
-        <w:tabs>
-          <w:tab w:val="left" w:pos="3090"/>
-        </w:tabs>
-      </w:pPr>
-    </w:p>
-    <w:p>
-      <w:pPr>
-        <w:tabs>
-          <w:tab w:val="left" w:pos="3090"/>
-        </w:tabs>
-      </w:pPr>
-    </w:p>
-    <w:p>
-      <w:pPr>
-        <w:tabs>
-          <w:tab w:val="left" w:pos="3090"/>
-        </w:tabs>
-      </w:pPr>
-    </w:p>
-    <w:p>
-      <w:pPr>
-        <w:tabs>
-          <w:tab w:val="left" w:pos="3090"/>
-        </w:tabs>
-      </w:pPr>
-    </w:p>
-    <w:p>
-      <w:pPr>
-        <w:tabs>
-          <w:tab w:val="left" w:pos="3090"/>
-        </w:tabs>
-      </w:pPr>
-    </w:p>
-    <w:p>
-      <w:pPr>
-        <w:tabs>
-          <w:tab w:val="left" w:pos="3090"/>
-        </w:tabs>
-      </w:pPr>
-    </w:p>
-    <w:p>
-      <w:pPr>
-        <w:tabs>
-          <w:tab w:val="left" w:pos="3090"/>
-        </w:tabs>
-      </w:pPr>
-    </w:p>
-    <w:p>
-      <w:pPr>
-        <w:tabs>
-          <w:tab w:val="left" w:pos="3090"/>
-        </w:tabs>
-      </w:pPr>
-    </w:p>
-    <w:p>
-      <w:pPr>
-        <w:tabs>
-          <w:tab w:val="left" w:pos="3090"/>
-        </w:tabs>
-      </w:pPr>
-    </w:p>
-    <w:p>
-      <w:pPr>
-        <w:tabs>
-          <w:tab w:val="left" w:pos="3090"/>
-        </w:tabs>
-      </w:pPr>
-    </w:p>
-    <w:p>
-      <w:pPr>
-        <w:tabs>
-          <w:tab w:val="left" w:pos="3090"/>
-        </w:tabs>
-      </w:pPr>
-    </w:p>
-    <w:p>
-      <w:pPr>
-        <w:tabs>
-          <w:tab w:val="left" w:pos="3090"/>
-        </w:tabs>
-      </w:pPr>
-    </w:p>
-    <w:p>
-      <w:pPr>
-        <w:tabs>
-          <w:tab w:val="left" w:pos="3090"/>
-        </w:tabs>
-      </w:pPr>
-    </w:p>
-    <w:p>
-      <w:pPr>
-        <w:tabs>
-          <w:tab w:val="left" w:pos="3090"/>
-        </w:tabs>
-      </w:pPr>
+        <w:drawing>
+          <wp:anchor distT="0" distB="0" distL="114300" distR="114300" simplePos="0" relativeHeight="251683840" behindDoc="1" locked="0" layoutInCell="1" allowOverlap="1" wp14:anchorId="5FDB5243" wp14:editId="7BEFD0DE">
+            <wp:simplePos x="0" y="0"/>
+            <wp:positionH relativeFrom="column">
+              <wp:posOffset>624840</wp:posOffset>
+            </wp:positionH>
+            <wp:positionV relativeFrom="paragraph">
+              <wp:posOffset>5715</wp:posOffset>
+            </wp:positionV>
+            <wp:extent cx="5400040" cy="2907030"/>
+            <wp:effectExtent l="0" t="0" r="0" b="7620"/>
+            <wp:wrapTight wrapText="bothSides">
+              <wp:wrapPolygon edited="0">
+                <wp:start x="0" y="0"/>
+                <wp:lineTo x="0" y="21515"/>
+                <wp:lineTo x="21488" y="21515"/>
+                <wp:lineTo x="21488" y="0"/>
+                <wp:lineTo x="0" y="0"/>
+              </wp:wrapPolygon>
+            </wp:wrapTight>
+            <wp:docPr id="9" name="Imagen 9"/>
+            <wp:cNvGraphicFramePr>
+              <a:graphicFrameLocks xmlns:a="http://schemas.openxmlformats.org/drawingml/2006/main" noChangeAspect="1"/>
+            </wp:cNvGraphicFramePr>
+            <a:graphic xmlns:a="http://schemas.openxmlformats.org/drawingml/2006/main">
+              <a:graphicData uri="http://schemas.openxmlformats.org/drawingml/2006/picture">
+                <pic:pic xmlns:pic="http://schemas.openxmlformats.org/drawingml/2006/picture">
+                  <pic:nvPicPr>
+                    <pic:cNvPr id="9" name="B904BD0.tmp"/>
+                    <pic:cNvPicPr/>
+                  </pic:nvPicPr>
+                  <pic:blipFill>
+                    <a:blip r:embed="rId22" cstate="print">
+                      <a:extLst>
+                        <a:ext uri="{28A0092B-C50C-407E-A947-70E740481C1C}">
+                          <a14:useLocalDpi xmlns:a14="http://schemas.microsoft.com/office/drawing/2010/main" val="0"/>
+                        </a:ext>
+                      </a:extLst>
+                    </a:blip>
+                    <a:stretch>
+                      <a:fillRect/>
+                    </a:stretch>
+                  </pic:blipFill>
+                  <pic:spPr>
+                    <a:xfrm>
+                      <a:off x="0" y="0"/>
+                      <a:ext cx="5400040" cy="2907030"/>
+                    </a:xfrm>
+                    <a:prstGeom prst="rect">
+                      <a:avLst/>
+                    </a:prstGeom>
+                  </pic:spPr>
+                </pic:pic>
+              </a:graphicData>
+            </a:graphic>
+          </wp:anchor>
+        </w:drawing>
+      </w:r>
+    </w:p>
+    <w:p>
+      <w:pPr>
+        <w:tabs>
+          <w:tab w:val="left" w:pos="3090"/>
+        </w:tabs>
+      </w:pPr>
+    </w:p>
+    <w:p>
+      <w:pPr>
+        <w:tabs>
+          <w:tab w:val="left" w:pos="3090"/>
+        </w:tabs>
+      </w:pPr>
+    </w:p>
+    <w:p>
+      <w:pPr>
+        <w:tabs>
+          <w:tab w:val="left" w:pos="3090"/>
+        </w:tabs>
+      </w:pPr>
+    </w:p>
+    <w:p>
+      <w:pPr>
+        <w:tabs>
+          <w:tab w:val="left" w:pos="3090"/>
+        </w:tabs>
+      </w:pPr>
+    </w:p>
+    <w:p>
+      <w:pPr>
+        <w:tabs>
+          <w:tab w:val="left" w:pos="3090"/>
+        </w:tabs>
+      </w:pPr>
+    </w:p>
+    <w:p>
+      <w:pPr>
+        <w:tabs>
+          <w:tab w:val="left" w:pos="3090"/>
+        </w:tabs>
+      </w:pPr>
+    </w:p>
+    <w:p>
+      <w:pPr>
+        <w:tabs>
+          <w:tab w:val="left" w:pos="3090"/>
+        </w:tabs>
+      </w:pPr>
+    </w:p>
+    <w:p>
+      <w:pPr>
+        <w:tabs>
+          <w:tab w:val="left" w:pos="3090"/>
+        </w:tabs>
+      </w:pPr>
+    </w:p>
+    <w:p>
+      <w:pPr>
+        <w:tabs>
+          <w:tab w:val="left" w:pos="3090"/>
+        </w:tabs>
+      </w:pPr>
+    </w:p>
+    <w:p>
+      <w:pPr>
+        <w:tabs>
+          <w:tab w:val="left" w:pos="3090"/>
+        </w:tabs>
+      </w:pPr>
+    </w:p>
+    <w:p>
+      <w:pPr>
+        <w:tabs>
+          <w:tab w:val="left" w:pos="3090"/>
+        </w:tabs>
+      </w:pPr>
+      <w:r>
+        <w:tab/>
+      </w:r>
+      <w:r>
+        <w:tab/>
+        <w:t xml:space="preserve">Instalaremos el Android Studio  </w:t>
+      </w:r>
+    </w:p>
+    <w:p>
+      <w:pPr>
+        <w:tabs>
+          <w:tab w:val="left" w:pos="3090"/>
+        </w:tabs>
+      </w:pPr>
+      <w:r>
+        <w:t xml:space="preserve">             Sera nuestro Área de trabajo </w:t>
+      </w:r>
+    </w:p>
+    <w:p>
+      <w:pPr>
+        <w:tabs>
+          <w:tab w:val="left" w:pos="3090"/>
+        </w:tabs>
+      </w:pPr>
+      <w:bookmarkStart w:id="0" w:name="_GoBack"/>
+      <w:r>
+        <w:rPr>
+          <w:noProof/>
+          <w:lang w:eastAsia="es-ES"/>
+        </w:rPr>
+        <w:drawing>
+          <wp:anchor distT="0" distB="0" distL="114300" distR="114300" simplePos="0" relativeHeight="251684864" behindDoc="1" locked="0" layoutInCell="1" allowOverlap="1" wp14:anchorId="763B0542" wp14:editId="5145BA20">
+            <wp:simplePos x="0" y="0"/>
+            <wp:positionH relativeFrom="column">
+              <wp:posOffset>661670</wp:posOffset>
+            </wp:positionH>
+            <wp:positionV relativeFrom="paragraph">
+              <wp:posOffset>184150</wp:posOffset>
+            </wp:positionV>
+            <wp:extent cx="5362575" cy="3268980"/>
+            <wp:effectExtent l="0" t="0" r="0" b="0"/>
+            <wp:wrapTight wrapText="bothSides">
+              <wp:wrapPolygon edited="0">
+                <wp:start x="307" y="0"/>
+                <wp:lineTo x="153" y="1888"/>
+                <wp:lineTo x="153" y="20392"/>
+                <wp:lineTo x="307" y="21273"/>
+                <wp:lineTo x="21101" y="21273"/>
+                <wp:lineTo x="21178" y="20392"/>
+                <wp:lineTo x="21101" y="503"/>
+                <wp:lineTo x="21025" y="0"/>
+                <wp:lineTo x="307" y="0"/>
+              </wp:wrapPolygon>
+            </wp:wrapTight>
+            <wp:docPr id="10" name="Imagen 10" descr="https://developer.android.com/images/tools/studio-hero-code.png"/>
+            <wp:cNvGraphicFramePr>
+              <a:graphicFrameLocks xmlns:a="http://schemas.openxmlformats.org/drawingml/2006/main" noChangeAspect="1"/>
+            </wp:cNvGraphicFramePr>
+            <a:graphic xmlns:a="http://schemas.openxmlformats.org/drawingml/2006/main">
+              <a:graphicData uri="http://schemas.openxmlformats.org/drawingml/2006/picture">
+                <pic:pic xmlns:pic="http://schemas.openxmlformats.org/drawingml/2006/picture">
+                  <pic:nvPicPr>
+                    <pic:cNvPr id="0" name="Picture 1" descr="https://developer.android.com/images/tools/studio-hero-code.png"/>
+                    <pic:cNvPicPr>
+                      <a:picLocks noChangeAspect="1" noChangeArrowheads="1"/>
+                    </pic:cNvPicPr>
+                  </pic:nvPicPr>
+                  <pic:blipFill>
+                    <a:blip r:embed="rId23">
+                      <a:extLst>
+                        <a:ext uri="{28A0092B-C50C-407E-A947-70E740481C1C}">
+                          <a14:useLocalDpi xmlns:a14="http://schemas.microsoft.com/office/drawing/2010/main" val="0"/>
+                        </a:ext>
+                      </a:extLst>
+                    </a:blip>
+                    <a:srcRect/>
+                    <a:stretch>
+                      <a:fillRect/>
+                    </a:stretch>
+                  </pic:blipFill>
+                  <pic:spPr bwMode="auto">
+                    <a:xfrm>
+                      <a:off x="0" y="0"/>
+                      <a:ext cx="5362575" cy="3268980"/>
+                    </a:xfrm>
+                    <a:prstGeom prst="rect">
+                      <a:avLst/>
+                    </a:prstGeom>
+                    <a:noFill/>
+                    <a:ln>
+                      <a:noFill/>
+                    </a:ln>
+                  </pic:spPr>
+                </pic:pic>
+              </a:graphicData>
+            </a:graphic>
+            <wp14:sizeRelH relativeFrom="margin">
+              <wp14:pctWidth>0</wp14:pctWidth>
+            </wp14:sizeRelH>
+            <wp14:sizeRelV relativeFrom="margin">
+              <wp14:pctHeight>0</wp14:pctHeight>
+            </wp14:sizeRelV>
+          </wp:anchor>
+        </w:drawing>
+      </w:r>
+      <w:bookmarkEnd w:id="0"/>
     </w:p>
     <w:p>
       <w:pPr>
@@ -2470,8 +3242,8 @@
       </w:pPr>
     </w:p>
     <w:sectPr>
-      <w:headerReference w:type="default" r:id="rId12"/>
-      <w:footerReference w:type="default" r:id="rId13"/>
+      <w:headerReference w:type="default" r:id="rId24"/>
+      <w:footerReference w:type="default" r:id="rId25"/>
       <w:pgSz w:w="11906" w:h="16838"/>
       <w:pgMar w:top="1417" w:right="1701" w:bottom="1417" w:left="1701" w:header="708" w:footer="708" w:gutter="0"/>
       <w:cols w:space="708"/>
@@ -2513,6 +3285,10 @@
       <w:pStyle w:val="Piedepgina"/>
     </w:pPr>
     <w:r>
+      <w:rPr>
+        <w:noProof/>
+        <w:lang w:eastAsia="es-ES"/>
+      </w:rPr>
       <mc:AlternateContent>
         <mc:Choice Requires="wps">
           <w:drawing>
@@ -2757,6 +3533,10 @@
       </mc:AlternateContent>
     </w:r>
     <w:r>
+      <w:rPr>
+        <w:noProof/>
+        <w:lang w:eastAsia="es-ES"/>
+      </w:rPr>
       <mc:AlternateContent>
         <mc:Choice Requires="wps">
           <w:drawing>
@@ -3284,7 +4064,6 @@
   <w:style w:type="character" w:default="1" w:styleId="Fuentedeprrafopredeter">
     <w:name w:val="Default Paragraph Font"/>
     <w:uiPriority w:val="1"/>
-    <w:semiHidden/>
     <w:unhideWhenUsed/>
   </w:style>
   <w:style w:type="table" w:default="1" w:styleId="Tablanormal">
@@ -3386,6 +4165,28 @@
     <w:link w:val="Piedepgina"/>
     <w:uiPriority w:val="99"/>
     <w:rsid w:val="001E701E"/>
+  </w:style>
+  <w:style w:type="character" w:styleId="Hipervnculo">
+    <w:name w:val="Hyperlink"/>
+    <w:basedOn w:val="Fuentedeprrafopredeter"/>
+    <w:uiPriority w:val="99"/>
+    <w:unhideWhenUsed/>
+    <w:rsid w:val="00AA0122"/>
+    <w:rPr>
+      <w:color w:val="0563C1" w:themeColor="hyperlink"/>
+      <w:u w:val="single"/>
+    </w:rPr>
+  </w:style>
+  <w:style w:type="character" w:styleId="Textoennegrita">
+    <w:name w:val="Strong"/>
+    <w:basedOn w:val="Fuentedeprrafopredeter"/>
+    <w:uiPriority w:val="22"/>
+    <w:qFormat/>
+    <w:rsid w:val="00AA0122"/>
+    <w:rPr>
+      <w:b/>
+      <w:bCs/>
+    </w:rPr>
   </w:style>
 </w:styles>
 </file>
@@ -3656,7 +4457,7 @@
 </file>
 
 <file path=customXml/itemProps1.xml><?xml version="1.0" encoding="utf-8"?>
-<ds:datastoreItem xmlns:ds="http://schemas.openxmlformats.org/officeDocument/2006/customXml" ds:itemID="{CA937730-BBD8-46ED-A327-4B1D46216E7F}">
+<ds:datastoreItem xmlns:ds="http://schemas.openxmlformats.org/officeDocument/2006/customXml" ds:itemID="{3F4BEBD9-DEBF-4053-A9F1-C4385A223ECC}">
   <ds:schemaRefs>
     <ds:schemaRef ds:uri="http://schemas.openxmlformats.org/officeDocument/2006/bibliography"/>
   </ds:schemaRefs>

</xml_diff>